<commit_message>
Update cover of Log and Logbook
</commit_message>
<xml_diff>
--- a/log/Log.docx
+++ b/log/Log.docx
@@ -12,8 +12,6 @@
           <w:szCs w:val="24"/>
         </w:rPr>
       </w:pPr>
-      <w:bookmarkStart w:id="0" w:name="_Hlk121506895"/>
-      <w:bookmarkEnd w:id="0"/>
       <w:r>
         <w:rPr>
           <w:b/>
@@ -23,7 +21,7 @@
           <w:szCs w:val="32"/>
         </w:rPr>
         <w:drawing>
-          <wp:inline distT="0" distB="0" distL="0" distR="0" wp14:anchorId="2B7BCC97" wp14:editId="476490B3">
+          <wp:inline distT="0" distB="0" distL="0" distR="0" wp14:anchorId="2B7BCC97" wp14:editId="4B2ED963">
             <wp:extent cx="6106795" cy="1872615"/>
             <wp:effectExtent l="0" t="0" r="0" b="0"/>
             <wp:docPr id="1" name="Immagine 1"/>
@@ -123,18 +121,18 @@
           <w:noProof/>
         </w:rPr>
         <w:drawing>
-          <wp:anchor distT="0" distB="0" distL="114300" distR="114300" simplePos="0" relativeHeight="251659264" behindDoc="0" locked="0" layoutInCell="1" allowOverlap="1" wp14:anchorId="781006AE" wp14:editId="19DD3162">
+          <wp:anchor distT="0" distB="0" distL="114300" distR="114300" simplePos="0" relativeHeight="251661312" behindDoc="1" locked="0" layoutInCell="1" allowOverlap="1" wp14:anchorId="16B780CA" wp14:editId="7590FA1F">
             <wp:simplePos x="0" y="0"/>
             <wp:positionH relativeFrom="column">
-              <wp:posOffset>7620</wp:posOffset>
+              <wp:posOffset>2771008</wp:posOffset>
             </wp:positionH>
             <wp:positionV relativeFrom="paragraph">
-              <wp:posOffset>442595</wp:posOffset>
+              <wp:posOffset>382360</wp:posOffset>
             </wp:positionV>
-            <wp:extent cx="3022600" cy="2386263"/>
-            <wp:effectExtent l="0" t="0" r="6350" b="0"/>
+            <wp:extent cx="3705102" cy="2925485"/>
+            <wp:effectExtent l="0" t="0" r="0" b="8255"/>
             <wp:wrapNone/>
-            <wp:docPr id="2" name="Immagine 2"/>
+            <wp:docPr id="5" name="Immagine 5"/>
             <wp:cNvGraphicFramePr>
               <a:graphicFrameLocks xmlns:a="http://schemas.openxmlformats.org/drawingml/2006/main" noChangeAspect="1"/>
             </wp:cNvGraphicFramePr>
@@ -163,7 +161,7 @@
                   <pic:spPr bwMode="auto">
                     <a:xfrm>
                       <a:off x="0" y="0"/>
-                      <a:ext cx="3022600" cy="2386263"/>
+                      <a:ext cx="3705102" cy="2925485"/>
                     </a:xfrm>
                     <a:prstGeom prst="rect">
                       <a:avLst/>
@@ -216,38 +214,25 @@
           <w:szCs w:val="44"/>
         </w:rPr>
       </w:pPr>
-    </w:p>
-    <w:p>
-      <w:pPr>
-        <w:jc w:val="center"/>
-        <w:rPr>
-          <w:b/>
-          <w:bCs/>
-          <w:sz w:val="44"/>
-          <w:szCs w:val="44"/>
-        </w:rPr>
-      </w:pPr>
-      <w:r>
-        <w:rPr>
-          <w:b/>
-          <w:bCs/>
+      <w:bookmarkStart w:id="0" w:name="_Hlk121506895"/>
+      <w:bookmarkEnd w:id="0"/>
+      <w:r>
+        <w:rPr>
           <w:noProof/>
-          <w:sz w:val="44"/>
-          <w:szCs w:val="44"/>
         </w:rPr>
         <w:drawing>
-          <wp:anchor distT="0" distB="0" distL="114300" distR="114300" simplePos="0" relativeHeight="251660288" behindDoc="1" locked="0" layoutInCell="1" allowOverlap="1" wp14:anchorId="55BC2CEE" wp14:editId="2F14865F">
+          <wp:anchor distT="0" distB="0" distL="114300" distR="114300" simplePos="0" relativeHeight="251662336" behindDoc="1" locked="0" layoutInCell="1" allowOverlap="1" wp14:anchorId="18D4733E" wp14:editId="170EFF5F">
             <wp:simplePos x="0" y="0"/>
             <wp:positionH relativeFrom="column">
-              <wp:posOffset>2057189</wp:posOffset>
+              <wp:posOffset>-126324</wp:posOffset>
             </wp:positionH>
             <wp:positionV relativeFrom="paragraph">
-              <wp:posOffset>260138</wp:posOffset>
+              <wp:posOffset>251237</wp:posOffset>
             </wp:positionV>
-            <wp:extent cx="4351866" cy="2453625"/>
-            <wp:effectExtent l="0" t="0" r="0" b="4445"/>
+            <wp:extent cx="3613461" cy="2852668"/>
+            <wp:effectExtent l="0" t="0" r="6350" b="5080"/>
             <wp:wrapNone/>
-            <wp:docPr id="3" name="Immagine 3"/>
+            <wp:docPr id="4" name="Immagine 4"/>
             <wp:cNvGraphicFramePr>
               <a:graphicFrameLocks xmlns:a="http://schemas.openxmlformats.org/drawingml/2006/main" noChangeAspect="1"/>
             </wp:cNvGraphicFramePr>
@@ -255,29 +240,36 @@
               <a:graphicData uri="http://schemas.openxmlformats.org/drawingml/2006/picture">
                 <pic:pic xmlns:pic="http://schemas.openxmlformats.org/drawingml/2006/picture">
                   <pic:nvPicPr>
-                    <pic:cNvPr id="1" name=""/>
-                    <pic:cNvPicPr/>
+                    <pic:cNvPr id="0" name="Picture 1"/>
+                    <pic:cNvPicPr>
+                      <a:picLocks noChangeAspect="1" noChangeArrowheads="1"/>
+                    </pic:cNvPicPr>
                   </pic:nvPicPr>
                   <pic:blipFill>
-                    <a:blip r:embed="rId8" cstate="print">
+                    <a:blip r:embed="rId8">
                       <a:extLst>
                         <a:ext uri="{28A0092B-C50C-407E-A947-70E740481C1C}">
                           <a14:useLocalDpi xmlns:a14="http://schemas.microsoft.com/office/drawing/2010/main" val="0"/>
                         </a:ext>
                       </a:extLst>
                     </a:blip>
+                    <a:srcRect/>
                     <a:stretch>
                       <a:fillRect/>
                     </a:stretch>
                   </pic:blipFill>
-                  <pic:spPr>
+                  <pic:spPr bwMode="auto">
                     <a:xfrm>
                       <a:off x="0" y="0"/>
-                      <a:ext cx="4351866" cy="2453625"/>
+                      <a:ext cx="3615946" cy="2854630"/>
                     </a:xfrm>
                     <a:prstGeom prst="rect">
                       <a:avLst/>
                     </a:prstGeom>
+                    <a:noFill/>
+                    <a:ln>
+                      <a:noFill/>
+                    </a:ln>
                   </pic:spPr>
                 </pic:pic>
               </a:graphicData>
@@ -349,6 +341,17 @@
     </w:p>
     <w:p>
       <w:pPr>
+        <w:jc w:val="center"/>
+        <w:rPr>
+          <w:b/>
+          <w:bCs/>
+          <w:sz w:val="44"/>
+          <w:szCs w:val="44"/>
+        </w:rPr>
+      </w:pPr>
+    </w:p>
+    <w:p>
+      <w:pPr>
         <w:rPr>
           <w:b/>
           <w:bCs/>
@@ -393,8 +396,17 @@
           <w:sz w:val="36"/>
           <w:szCs w:val="36"/>
         </w:rPr>
-        <w:t>Alessia Bonì</w:t>
-      </w:r>
+        <w:t xml:space="preserve">Alessia </w:t>
+      </w:r>
+      <w:proofErr w:type="spellStart"/>
+      <w:r>
+        <w:rPr>
+          <w:sz w:val="36"/>
+          <w:szCs w:val="36"/>
+        </w:rPr>
+        <w:t>Bonì</w:t>
+      </w:r>
+      <w:proofErr w:type="spellEnd"/>
     </w:p>
     <w:p>
       <w:pPr>
@@ -425,8 +437,17 @@
           <w:sz w:val="36"/>
           <w:szCs w:val="36"/>
         </w:rPr>
-        <w:t>Raffaele Terracino</w:t>
-      </w:r>
+        <w:t xml:space="preserve">Raffaele </w:t>
+      </w:r>
+      <w:proofErr w:type="spellStart"/>
+      <w:r>
+        <w:rPr>
+          <w:sz w:val="36"/>
+          <w:szCs w:val="36"/>
+        </w:rPr>
+        <w:t>Terracino</w:t>
+      </w:r>
+      <w:proofErr w:type="spellEnd"/>
       <w:r>
         <w:rPr>
           <w:b/>
@@ -675,17 +696,31 @@
           <w:sz w:val="24"/>
           <w:szCs w:val="24"/>
         </w:rPr>
+        <w:lastRenderedPageBreak/>
         <w:t>PLOT PRIMO LIVELLO:</w:t>
       </w:r>
     </w:p>
     <w:p>
       <w:r>
-        <w:t>*Il giocatore sceglie il nome e il sesso del personaggio (così da poter stabilire a priori le varie interazioni)*</w:t>
-      </w:r>
-    </w:p>
-    <w:p>
-      <w:r>
-        <w:t xml:space="preserve">[main_character] è una nuova matricola universitaria della facoltà di [facoltà] dell’università di [università]. </w:t>
+        <w:t xml:space="preserve">*Il giocatore sceglie il nome e il sesso del personaggio (così da poter stabilire a priori le varie </w:t>
+      </w:r>
+      <w:proofErr w:type="gramStart"/>
+      <w:r>
+        <w:t>interazioni)*</w:t>
+      </w:r>
+      <w:proofErr w:type="gramEnd"/>
+    </w:p>
+    <w:p>
+      <w:r>
+        <w:t>[</w:t>
+      </w:r>
+      <w:proofErr w:type="spellStart"/>
+      <w:r>
+        <w:t>main_character</w:t>
+      </w:r>
+      <w:proofErr w:type="spellEnd"/>
+      <w:r>
+        <w:t xml:space="preserve">] è una nuova matricola universitaria della facoltà di [facoltà] dell’università di [università]. </w:t>
       </w:r>
     </w:p>
     <w:p>
@@ -694,17 +729,57 @@
       </w:r>
       <w:r>
         <w:br/>
-        <w:t>Osservandosi attorno nota una figura, la stessa che lo sta richiamando, si avvicina e si presenta [guide_character].</w:t>
-      </w:r>
-    </w:p>
-    <w:p>
-      <w:r>
-        <w:t>[guide_character] spiega a [main_character] (con toni ambigui/generici) che le masse si stanno affidando ad un’entità che sta portando il mondo (reale) a una condizione precaria/ di corruzione e gli affida il compito di salvarlo, cercando di raggruppare più alleati possibili.</w:t>
-      </w:r>
-    </w:p>
-    <w:p>
-      <w:r>
-        <w:t>[guide_character] pone a [main_character] qualche domanda</w:t>
+        <w:t>Osservandosi attorno nota una figura, la stessa che lo sta richiamando, si avvicina e si presenta [</w:t>
+      </w:r>
+      <w:proofErr w:type="spellStart"/>
+      <w:r>
+        <w:t>guide_character</w:t>
+      </w:r>
+      <w:proofErr w:type="spellEnd"/>
+      <w:r>
+        <w:t>].</w:t>
+      </w:r>
+    </w:p>
+    <w:p>
+      <w:r>
+        <w:t>[</w:t>
+      </w:r>
+      <w:proofErr w:type="spellStart"/>
+      <w:r>
+        <w:t>guide_character</w:t>
+      </w:r>
+      <w:proofErr w:type="spellEnd"/>
+      <w:r>
+        <w:t>] spiega a [</w:t>
+      </w:r>
+      <w:proofErr w:type="spellStart"/>
+      <w:r>
+        <w:t>main_character</w:t>
+      </w:r>
+      <w:proofErr w:type="spellEnd"/>
+      <w:r>
+        <w:t>] (con toni ambigui/generici) che le masse si stanno affidando ad un’entità che sta portando il mondo (reale) a una condizione precaria/ di corruzione e gli affida il compito di salvarlo, cercando di raggruppare più alleati possibili.</w:t>
+      </w:r>
+    </w:p>
+    <w:p>
+      <w:r>
+        <w:t>[</w:t>
+      </w:r>
+      <w:proofErr w:type="spellStart"/>
+      <w:r>
+        <w:t>guide_character</w:t>
+      </w:r>
+      <w:proofErr w:type="spellEnd"/>
+      <w:r>
+        <w:t>] pone a [</w:t>
+      </w:r>
+      <w:proofErr w:type="spellStart"/>
+      <w:r>
+        <w:t>main_character</w:t>
+      </w:r>
+      <w:proofErr w:type="spellEnd"/>
+      <w:r>
+        <w:t>] qualche domanda</w:t>
       </w:r>
     </w:p>
     <w:p>
@@ -714,7 +789,15 @@
     </w:p>
     <w:p>
       <w:r>
-        <w:t>[guide_character] gli indica il suo destino (ovvero la sua classe) e lo metterà alla prova</w:t>
+        <w:t>[</w:t>
+      </w:r>
+      <w:proofErr w:type="spellStart"/>
+      <w:r>
+        <w:t>guide_character</w:t>
+      </w:r>
+      <w:proofErr w:type="spellEnd"/>
+      <w:r>
+        <w:t>] gli indica il suo destino (ovvero la sua classe) e lo metterà alla prova</w:t>
       </w:r>
     </w:p>
     <w:p>
@@ -724,21 +807,69 @@
     </w:p>
     <w:p>
       <w:r>
-        <w:t>Conclusa la prova, [guide_character] dice a [main_character] che è il momento di andare e che presto capirà quale sarà il suo ruolo e i poteri che gli verranno affidati.</w:t>
-      </w:r>
-    </w:p>
-    <w:p>
-      <w:r>
-        <w:t xml:space="preserve">[main_character] si sveglia dallo “strano sogno” abbastanza confuso, si alza non preoccupandosene troppo ma realizza, sconvolto, di essere quasi in ritardo per il primo giorno di università. </w:t>
+        <w:t>Conclusa la prova, [</w:t>
+      </w:r>
+      <w:proofErr w:type="spellStart"/>
+      <w:r>
+        <w:t>guide_character</w:t>
+      </w:r>
+      <w:proofErr w:type="spellEnd"/>
+      <w:r>
+        <w:t>] dice a [</w:t>
+      </w:r>
+      <w:proofErr w:type="spellStart"/>
+      <w:r>
+        <w:t>main_character</w:t>
+      </w:r>
+      <w:proofErr w:type="spellEnd"/>
+      <w:r>
+        <w:t>] che è il momento di andare e che presto capirà quale sarà il suo ruolo e i poteri che gli verranno affidati.</w:t>
+      </w:r>
+    </w:p>
+    <w:p>
+      <w:r>
+        <w:t>[</w:t>
+      </w:r>
+      <w:proofErr w:type="spellStart"/>
+      <w:r>
+        <w:t>main_character</w:t>
+      </w:r>
+      <w:proofErr w:type="spellEnd"/>
+      <w:r>
+        <w:t xml:space="preserve">] si sveglia dallo “strano sogno” abbastanza confuso, si alza non preoccupandosene troppo ma realizza, sconvolto, di essere quasi in ritardo per il primo giorno di università. </w:t>
       </w:r>
       <w:r>
         <w:br/>
-        <w:t>Dalla fretta esce immediatamente fuori casa e, mentre corre, nota un [mascotte_character] che svolta un una via e gli fa venire in mente delle scorciatoie per poter arrivare in tempo.</w:t>
-      </w:r>
-    </w:p>
-    <w:p>
-      <w:r>
-        <w:t>[main_character] prende le scorciatoie ma nota che qualcosa che non va, l’ambiente attorno a lui è strano e una creatura lo attacca</w:t>
+        <w:t>Dalla fretta esce immediatamente fuori casa e, mentre corre, nota un [</w:t>
+      </w:r>
+      <w:proofErr w:type="spellStart"/>
+      <w:r>
+        <w:t>mascotte_character</w:t>
+      </w:r>
+      <w:proofErr w:type="spellEnd"/>
+      <w:r>
+        <w:t xml:space="preserve">] che svolta </w:t>
+      </w:r>
+      <w:proofErr w:type="spellStart"/>
+      <w:r>
+        <w:t>un</w:t>
+      </w:r>
+      <w:proofErr w:type="spellEnd"/>
+      <w:r>
+        <w:t xml:space="preserve"> una via e gli fa venire in mente delle scorciatoie per poter arrivare in tempo.</w:t>
+      </w:r>
+    </w:p>
+    <w:p>
+      <w:r>
+        <w:t>[</w:t>
+      </w:r>
+      <w:proofErr w:type="spellStart"/>
+      <w:r>
+        <w:t>main_character</w:t>
+      </w:r>
+      <w:proofErr w:type="spellEnd"/>
+      <w:r>
+        <w:t>] prende le scorciatoie ma nota che qualcosa che non va, l’ambiente attorno a lui è strano e una creatura lo attacca</w:t>
       </w:r>
     </w:p>
     <w:p>
@@ -748,30 +879,110 @@
     </w:p>
     <w:p>
       <w:r>
-        <w:t>[main_character] realizza di poter usare le abilità che gli sono state donate in quel sogno; sconfigge la creatura e cerca di proseguire per le “scorciatoie”, dove affronterà altri nemici.</w:t>
+        <w:t>[</w:t>
+      </w:r>
+      <w:proofErr w:type="spellStart"/>
+      <w:r>
+        <w:t>main_character</w:t>
+      </w:r>
+      <w:proofErr w:type="spellEnd"/>
+      <w:r>
+        <w:t>] realizza di poter usare le abilità che gli sono state donate in quel sogno; sconfigge la creatura e cerca di proseguire per le “scorciatoie”, dove affronterà altri nemici.</w:t>
       </w:r>
       <w:r>
         <w:br/>
-        <w:t>Dopo aver sconfitto alcuni nemici si ritrova davanti un nemico più forte del normale (si rivelerà il Boss del primo livello), questo sconfigge [main_character] (battaglia “scriptata”) e lo fa svenire.</w:t>
-      </w:r>
-    </w:p>
-    <w:p>
-      <w:r>
-        <w:t xml:space="preserve">[main_character], per terra, viene risvegliato da sconosciuto, che gli chiede se sta bene. </w:t>
+        <w:t>Dopo aver sconfitto alcuni nemici si ritrova davanti un nemico più forte del normale (si rivelerà il Boss del primo livello), questo sconfigge [</w:t>
+      </w:r>
+      <w:proofErr w:type="spellStart"/>
+      <w:r>
+        <w:t>main_character</w:t>
+      </w:r>
+      <w:proofErr w:type="spellEnd"/>
+      <w:r>
+        <w:t>] (battaglia “</w:t>
+      </w:r>
+      <w:proofErr w:type="spellStart"/>
+      <w:r>
+        <w:t>scriptata</w:t>
+      </w:r>
+      <w:proofErr w:type="spellEnd"/>
+      <w:r>
+        <w:t>”) e lo fa svenire.</w:t>
+      </w:r>
+    </w:p>
+    <w:p>
+      <w:r>
+        <w:t>[</w:t>
+      </w:r>
+      <w:proofErr w:type="spellStart"/>
+      <w:r>
+        <w:t>main_character</w:t>
+      </w:r>
+      <w:proofErr w:type="spellEnd"/>
+      <w:r>
+        <w:t xml:space="preserve">], per terra, viene risvegliato da sconosciuto, che gli chiede se sta bene. </w:t>
       </w:r>
       <w:r>
         <w:br/>
-        <w:t>[main_character], senza preoccuparsene troppo nota di essere vicino l’università quasi in orario, si alza di scatto, ringrazia lo sconosciuto e torna a correre per arrivare in tempo alla prima lezione.</w:t>
-      </w:r>
-    </w:p>
-    <w:p>
-      <w:r>
-        <w:t>[main_character] arriva in tempo per la lezione, si siede e, “casualità del destino”, si ritrova accanto al banco lo sconosciuto di prima. Si presenta [secondary_character], fanno amicizia e seguono le lezioni insieme…</w:t>
-      </w:r>
-    </w:p>
-    <w:p>
-      <w:r>
-        <w:t>Finite le lezioni [main_character] e [secondary_character] fanno strada insieme per tornare a casa, tornando però si l’ambiente cambia di nuovo trovandosi dove prima si era ritrovato [main_character].</w:t>
+        <w:t>[</w:t>
+      </w:r>
+      <w:proofErr w:type="spellStart"/>
+      <w:r>
+        <w:t>main_character</w:t>
+      </w:r>
+      <w:proofErr w:type="spellEnd"/>
+      <w:r>
+        <w:t>], senza preoccuparsene troppo nota di essere vicino l’università quasi in orario, si alza di scatto, ringrazia lo sconosciuto e torna a correre per arrivare in tempo alla prima lezione.</w:t>
+      </w:r>
+    </w:p>
+    <w:p>
+      <w:r>
+        <w:t>[</w:t>
+      </w:r>
+      <w:proofErr w:type="spellStart"/>
+      <w:r>
+        <w:t>main_character</w:t>
+      </w:r>
+      <w:proofErr w:type="spellEnd"/>
+      <w:r>
+        <w:t>] arriva in tempo per la lezione, si siede e, “casualità del destino”, si ritrova accanto al banco lo sconosciuto di prima. Si presenta [</w:t>
+      </w:r>
+      <w:proofErr w:type="spellStart"/>
+      <w:r>
+        <w:t>secondary_character</w:t>
+      </w:r>
+      <w:proofErr w:type="spellEnd"/>
+      <w:r>
+        <w:t>], fanno amicizia e seguono le lezioni insieme…</w:t>
+      </w:r>
+    </w:p>
+    <w:p>
+      <w:r>
+        <w:t>Finite le lezioni [</w:t>
+      </w:r>
+      <w:proofErr w:type="spellStart"/>
+      <w:r>
+        <w:t>main_character</w:t>
+      </w:r>
+      <w:proofErr w:type="spellEnd"/>
+      <w:r>
+        <w:t>] e [</w:t>
+      </w:r>
+      <w:proofErr w:type="spellStart"/>
+      <w:r>
+        <w:t>secondary_character</w:t>
+      </w:r>
+      <w:proofErr w:type="spellEnd"/>
+      <w:r>
+        <w:t>] fanno strada insieme per tornare a casa, tornando però si l’ambiente cambia di nuovo trovandosi dove prima si era ritrovato [</w:t>
+      </w:r>
+      <w:proofErr w:type="spellStart"/>
+      <w:r>
+        <w:t>main_character</w:t>
+      </w:r>
+      <w:proofErr w:type="spellEnd"/>
+      <w:r>
+        <w:t>].</w:t>
       </w:r>
     </w:p>
     <w:p>
@@ -801,6 +1012,7 @@
           <w:sz w:val="24"/>
           <w:szCs w:val="24"/>
         </w:rPr>
+        <w:lastRenderedPageBreak/>
         <w:t>SPECIFICHE DEI REQUISITI</w:t>
       </w:r>
     </w:p>
@@ -1587,6 +1799,7 @@
         </w:rPr>
         <w:t xml:space="preserve"> in caso di vittoria o </w:t>
       </w:r>
+      <w:proofErr w:type="spellStart"/>
       <w:r>
         <w:rPr>
           <w:b/>
@@ -1595,6 +1808,7 @@
         </w:rPr>
         <w:t>malus</w:t>
       </w:r>
+      <w:proofErr w:type="spellEnd"/>
       <w:r>
         <w:rPr>
           <w:color w:val="000000"/>
@@ -1629,6 +1843,7 @@
           <w:sz w:val="24"/>
           <w:szCs w:val="24"/>
         </w:rPr>
+        <w:lastRenderedPageBreak/>
         <w:t>REQUISITI NON FUNZIONALI</w:t>
       </w:r>
     </w:p>
@@ -2070,8 +2285,17 @@
           <w:color w:val="000000"/>
           <w:u w:val="single"/>
         </w:rPr>
-        <w:t>metodologia Agile, con particolare riferimento a Scrum</w:t>
-      </w:r>
+        <w:t xml:space="preserve">metodologia Agile, con particolare riferimento a </w:t>
+      </w:r>
+      <w:proofErr w:type="spellStart"/>
+      <w:r>
+        <w:rPr>
+          <w:color w:val="000000"/>
+          <w:u w:val="single"/>
+        </w:rPr>
+        <w:t>Scrum</w:t>
+      </w:r>
+      <w:proofErr w:type="spellEnd"/>
       <w:r>
         <w:rPr>
           <w:color w:val="000000"/>
@@ -2158,7 +2382,21 @@
         <w:rPr>
           <w:color w:val="000000"/>
         </w:rPr>
-        <w:t>L’IDE IntelliJ IDEA;</w:t>
+        <w:t xml:space="preserve">L’IDE </w:t>
+      </w:r>
+      <w:proofErr w:type="spellStart"/>
+      <w:r>
+        <w:rPr>
+          <w:color w:val="000000"/>
+        </w:rPr>
+        <w:t>IntelliJ</w:t>
+      </w:r>
+      <w:proofErr w:type="spellEnd"/>
+      <w:r>
+        <w:rPr>
+          <w:color w:val="000000"/>
+        </w:rPr>
+        <w:t xml:space="preserve"> IDEA;</w:t>
       </w:r>
     </w:p>
     <w:p>
@@ -2181,7 +2419,35 @@
         <w:rPr>
           <w:color w:val="000000"/>
         </w:rPr>
-        <w:t>Il CVS Git e la piattaforma Github;</w:t>
+        <w:t xml:space="preserve">Il CVS </w:t>
+      </w:r>
+      <w:proofErr w:type="spellStart"/>
+      <w:r>
+        <w:rPr>
+          <w:color w:val="000000"/>
+        </w:rPr>
+        <w:t>Git</w:t>
+      </w:r>
+      <w:proofErr w:type="spellEnd"/>
+      <w:r>
+        <w:rPr>
+          <w:color w:val="000000"/>
+        </w:rPr>
+        <w:t xml:space="preserve"> e la piattaforma </w:t>
+      </w:r>
+      <w:proofErr w:type="spellStart"/>
+      <w:r>
+        <w:rPr>
+          <w:color w:val="000000"/>
+        </w:rPr>
+        <w:t>Github</w:t>
+      </w:r>
+      <w:proofErr w:type="spellEnd"/>
+      <w:r>
+        <w:rPr>
+          <w:color w:val="000000"/>
+        </w:rPr>
+        <w:t>;</w:t>
       </w:r>
     </w:p>
     <w:p>
@@ -2249,6 +2515,7 @@
           <w:sz w:val="24"/>
           <w:szCs w:val="24"/>
         </w:rPr>
+        <w:lastRenderedPageBreak/>
         <w:t>REQUISITI NON FUNZIONALI</w:t>
       </w:r>
     </w:p>
@@ -3107,6 +3374,7 @@
               </w:rPr>
             </w:pPr>
             <w:r>
+              <w:lastRenderedPageBreak/>
               <w:t xml:space="preserve">In qualità di </w:t>
             </w:r>
             <w:r>

</xml_diff>